<commit_message>
Toy Car Packaging Changes
Commited changes to conformance, change request and drawings.
</commit_message>
<xml_diff>
--- a/PACK_TOY_CAR_RJE3_F/DOCUMENTS/ECR_RJE3_3.docx
+++ b/PACK_TOY_CAR_RJE3_F/DOCUMENTS/ECR_RJE3_3.docx
@@ -17,7 +17,8 @@
         <w:gridCol w:w="1099"/>
         <w:gridCol w:w="1318"/>
         <w:gridCol w:w="54"/>
-        <w:gridCol w:w="1834"/>
+        <w:gridCol w:w="1003"/>
+        <w:gridCol w:w="831"/>
         <w:gridCol w:w="1545"/>
       </w:tblGrid>
       <w:tr>
@@ -203,6 +204,7 @@
         <w:tc>
           <w:tcPr>
             <w:tcW w:w="1834" w:type="dxa"/>
+            <w:gridSpan w:val="2"/>
           </w:tcPr>
           <w:p>
             <w:pPr>
@@ -607,7 +609,7 @@
         <w:tc>
           <w:tcPr>
             <w:tcW w:w="7508" w:type="dxa"/>
-            <w:gridSpan w:val="7"/>
+            <w:gridSpan w:val="8"/>
           </w:tcPr>
           <w:p>
             <w:pPr>
@@ -746,7 +748,7 @@
         <w:tc>
           <w:tcPr>
             <w:tcW w:w="7508" w:type="dxa"/>
-            <w:gridSpan w:val="7"/>
+            <w:gridSpan w:val="8"/>
           </w:tcPr>
           <w:p>
             <w:pPr>
@@ -855,8 +857,8 @@
         </w:tc>
         <w:tc>
           <w:tcPr>
-            <w:tcW w:w="4751" w:type="dxa"/>
-            <w:gridSpan w:val="4"/>
+            <w:tcW w:w="2375" w:type="dxa"/>
+            <w:gridSpan w:val="3"/>
             <w:vMerge w:val="restart"/>
           </w:tcPr>
           <w:p>
@@ -874,114 +876,337 @@
                 <w:sz w:val="20"/>
                 <w:szCs w:val="20"/>
               </w:rPr>
+              <w:t>DIMENSIONS:</w:t>
+            </w:r>
+          </w:p>
+          <w:p>
+            <w:pPr>
+              <w:jc w:val="center"/>
+              <w:rPr>
+                <w:b/>
+                <w:sz w:val="20"/>
+                <w:szCs w:val="20"/>
+              </w:rPr>
+            </w:pPr>
+          </w:p>
+          <w:p>
+            <w:pPr>
+              <w:jc w:val="center"/>
+              <w:rPr>
+                <w:b/>
+                <w:sz w:val="20"/>
+                <w:szCs w:val="20"/>
+              </w:rPr>
+            </w:pPr>
+            <w:r>
+              <w:rPr>
+                <w:b/>
+                <w:sz w:val="20"/>
+                <w:szCs w:val="20"/>
+              </w:rPr>
+              <w:t>SUB PART: __________</w:t>
+            </w:r>
+          </w:p>
+          <w:p>
+            <w:pPr>
+              <w:jc w:val="center"/>
+              <w:rPr>
+                <w:sz w:val="20"/>
+                <w:szCs w:val="20"/>
+              </w:rPr>
+            </w:pPr>
+          </w:p>
+          <w:p>
+            <w:pPr>
+              <w:jc w:val="center"/>
+              <w:rPr>
+                <w:sz w:val="20"/>
+                <w:szCs w:val="20"/>
+              </w:rPr>
+            </w:pPr>
+            <w:r>
+              <w:rPr>
+                <w:sz w:val="20"/>
+                <w:szCs w:val="20"/>
+              </w:rPr>
+              <w:t>LENGTH: _____</w:t>
+            </w:r>
+          </w:p>
+          <w:p>
+            <w:pPr>
+              <w:jc w:val="center"/>
+              <w:rPr>
+                <w:sz w:val="20"/>
+                <w:szCs w:val="20"/>
+              </w:rPr>
+            </w:pPr>
+            <w:r>
+              <w:rPr>
+                <w:sz w:val="20"/>
+                <w:szCs w:val="20"/>
+              </w:rPr>
+              <w:t>WIDTH: _____</w:t>
+            </w:r>
+          </w:p>
+          <w:p>
+            <w:pPr>
+              <w:jc w:val="center"/>
+              <w:rPr>
+                <w:sz w:val="20"/>
+                <w:szCs w:val="20"/>
+              </w:rPr>
+            </w:pPr>
+            <w:r>
+              <w:rPr>
+                <w:sz w:val="20"/>
+                <w:szCs w:val="20"/>
+              </w:rPr>
+              <w:t>HEIGHT: _____</w:t>
+            </w:r>
+          </w:p>
+          <w:p>
+            <w:pPr>
+              <w:jc w:val="center"/>
+              <w:rPr>
+                <w:b/>
+                <w:sz w:val="20"/>
+                <w:szCs w:val="20"/>
+              </w:rPr>
+            </w:pPr>
+          </w:p>
+          <w:p>
+            <w:pPr>
+              <w:jc w:val="center"/>
+              <w:rPr>
+                <w:b/>
+                <w:sz w:val="20"/>
+                <w:szCs w:val="20"/>
+              </w:rPr>
+            </w:pPr>
+            <w:r>
+              <w:rPr>
+                <w:b/>
+                <w:sz w:val="20"/>
+                <w:szCs w:val="20"/>
+              </w:rPr>
+              <w:t>SUB PART: __________</w:t>
+            </w:r>
+          </w:p>
+          <w:p>
+            <w:pPr>
+              <w:jc w:val="center"/>
+              <w:rPr>
+                <w:sz w:val="20"/>
+                <w:szCs w:val="20"/>
+              </w:rPr>
+            </w:pPr>
+          </w:p>
+          <w:p>
+            <w:pPr>
+              <w:jc w:val="center"/>
+              <w:rPr>
+                <w:sz w:val="20"/>
+                <w:szCs w:val="20"/>
+              </w:rPr>
+            </w:pPr>
+            <w:r>
+              <w:rPr>
+                <w:sz w:val="20"/>
+                <w:szCs w:val="20"/>
+              </w:rPr>
+              <w:t>LENGTH: _____</w:t>
+            </w:r>
+          </w:p>
+          <w:p>
+            <w:pPr>
+              <w:jc w:val="center"/>
+              <w:rPr>
+                <w:sz w:val="20"/>
+                <w:szCs w:val="20"/>
+              </w:rPr>
+            </w:pPr>
+            <w:r>
+              <w:rPr>
+                <w:sz w:val="20"/>
+                <w:szCs w:val="20"/>
+              </w:rPr>
+              <w:t>WIDTH: _____</w:t>
+            </w:r>
+          </w:p>
+          <w:p>
+            <w:pPr>
+              <w:jc w:val="center"/>
+              <w:rPr>
+                <w:sz w:val="20"/>
+                <w:szCs w:val="20"/>
+              </w:rPr>
+            </w:pPr>
+            <w:r>
+              <w:rPr>
+                <w:sz w:val="20"/>
+                <w:szCs w:val="20"/>
+              </w:rPr>
+              <w:t>HEIGHT: _____</w:t>
+            </w:r>
+          </w:p>
+          <w:p>
+            <w:pPr>
+              <w:jc w:val="center"/>
+              <w:rPr>
+                <w:sz w:val="20"/>
+                <w:szCs w:val="20"/>
+              </w:rPr>
+            </w:pPr>
+          </w:p>
+          <w:p>
+            <w:pPr>
+              <w:jc w:val="center"/>
+              <w:rPr>
+                <w:b/>
+                <w:sz w:val="20"/>
+                <w:szCs w:val="20"/>
+              </w:rPr>
+            </w:pPr>
+            <w:r>
+              <w:rPr>
+                <w:b/>
+                <w:sz w:val="20"/>
+                <w:szCs w:val="20"/>
+              </w:rPr>
+              <w:t>SUB PART: __________</w:t>
+            </w:r>
+          </w:p>
+          <w:p>
+            <w:pPr>
+              <w:jc w:val="center"/>
+              <w:rPr>
+                <w:sz w:val="20"/>
+                <w:szCs w:val="20"/>
+              </w:rPr>
+            </w:pPr>
+          </w:p>
+          <w:p>
+            <w:pPr>
+              <w:jc w:val="center"/>
+              <w:rPr>
+                <w:sz w:val="20"/>
+                <w:szCs w:val="20"/>
+              </w:rPr>
+            </w:pPr>
+            <w:r>
+              <w:rPr>
+                <w:sz w:val="20"/>
+                <w:szCs w:val="20"/>
+              </w:rPr>
+              <w:t>LENGTH: _____</w:t>
+            </w:r>
+          </w:p>
+          <w:p>
+            <w:pPr>
+              <w:jc w:val="center"/>
+              <w:rPr>
+                <w:sz w:val="20"/>
+                <w:szCs w:val="20"/>
+              </w:rPr>
+            </w:pPr>
+            <w:r>
+              <w:rPr>
+                <w:sz w:val="20"/>
+                <w:szCs w:val="20"/>
+              </w:rPr>
+              <w:t>WIDTH: _____</w:t>
+            </w:r>
+          </w:p>
+          <w:p>
+            <w:pPr>
+              <w:jc w:val="center"/>
+              <w:rPr>
+                <w:sz w:val="20"/>
+                <w:szCs w:val="20"/>
+              </w:rPr>
+            </w:pPr>
+            <w:r>
+              <w:rPr>
+                <w:sz w:val="20"/>
+                <w:szCs w:val="20"/>
+              </w:rPr>
+              <w:t>HEIGHT: _____</w:t>
+            </w:r>
+          </w:p>
+          <w:p>
+            <w:pPr>
+              <w:jc w:val="center"/>
+              <w:rPr>
+                <w:b/>
+                <w:sz w:val="20"/>
+                <w:szCs w:val="20"/>
+              </w:rPr>
+            </w:pPr>
+          </w:p>
+          <w:p>
+            <w:pPr>
+              <w:jc w:val="center"/>
+              <w:rPr>
+                <w:b/>
+                <w:sz w:val="20"/>
+                <w:szCs w:val="20"/>
+              </w:rPr>
+            </w:pPr>
+          </w:p>
+          <w:p>
+            <w:pPr>
+              <w:jc w:val="center"/>
+              <w:rPr>
+                <w:b/>
+                <w:sz w:val="20"/>
+                <w:szCs w:val="20"/>
+              </w:rPr>
+            </w:pPr>
+          </w:p>
+          <w:p>
+            <w:pPr>
+              <w:jc w:val="center"/>
+              <w:rPr>
+                <w:b/>
+                <w:sz w:val="20"/>
+                <w:szCs w:val="20"/>
+              </w:rPr>
+            </w:pPr>
+          </w:p>
+          <w:p>
+            <w:pPr>
+              <w:jc w:val="center"/>
+              <w:rPr>
+                <w:b/>
+                <w:sz w:val="20"/>
+                <w:szCs w:val="20"/>
+              </w:rPr>
+            </w:pPr>
+          </w:p>
+        </w:tc>
+        <w:tc>
+          <w:tcPr>
+            <w:tcW w:w="2376" w:type="dxa"/>
+            <w:gridSpan w:val="2"/>
+            <w:vMerge w:val="restart"/>
+          </w:tcPr>
+          <w:p>
+            <w:pPr>
+              <w:jc w:val="center"/>
+              <w:rPr>
+                <w:b/>
+                <w:sz w:val="20"/>
+                <w:szCs w:val="20"/>
+              </w:rPr>
+            </w:pPr>
+            <w:r>
+              <w:rPr>
+                <w:b/>
+                <w:sz w:val="20"/>
+                <w:szCs w:val="20"/>
+              </w:rPr>
               <w:t>ADDITIONAL COMMENTS:</w:t>
             </w:r>
-          </w:p>
-          <w:p>
-            <w:pPr>
-              <w:jc w:val="center"/>
-              <w:rPr>
-                <w:b/>
-                <w:sz w:val="20"/>
-                <w:szCs w:val="20"/>
-              </w:rPr>
-            </w:pPr>
-          </w:p>
-          <w:p>
-            <w:pPr>
-              <w:jc w:val="center"/>
-              <w:rPr>
-                <w:b/>
-                <w:sz w:val="20"/>
-                <w:szCs w:val="20"/>
-              </w:rPr>
-            </w:pPr>
-          </w:p>
-          <w:p>
-            <w:pPr>
-              <w:jc w:val="center"/>
-              <w:rPr>
-                <w:b/>
-                <w:sz w:val="20"/>
-                <w:szCs w:val="20"/>
-              </w:rPr>
-            </w:pPr>
-          </w:p>
-          <w:p>
-            <w:pPr>
-              <w:jc w:val="center"/>
-              <w:rPr>
-                <w:b/>
-                <w:sz w:val="20"/>
-                <w:szCs w:val="20"/>
-              </w:rPr>
-            </w:pPr>
-          </w:p>
-          <w:p>
-            <w:pPr>
-              <w:jc w:val="center"/>
-              <w:rPr>
-                <w:b/>
-                <w:sz w:val="20"/>
-                <w:szCs w:val="20"/>
-              </w:rPr>
-            </w:pPr>
-          </w:p>
-          <w:p>
-            <w:pPr>
-              <w:jc w:val="center"/>
-              <w:rPr>
-                <w:b/>
-                <w:sz w:val="20"/>
-                <w:szCs w:val="20"/>
-              </w:rPr>
-            </w:pPr>
-          </w:p>
-          <w:p>
-            <w:pPr>
-              <w:jc w:val="center"/>
-              <w:rPr>
-                <w:b/>
-                <w:sz w:val="20"/>
-                <w:szCs w:val="20"/>
-              </w:rPr>
-            </w:pPr>
-          </w:p>
-          <w:p>
-            <w:pPr>
-              <w:jc w:val="center"/>
-              <w:rPr>
-                <w:b/>
-                <w:sz w:val="20"/>
-                <w:szCs w:val="20"/>
-              </w:rPr>
-            </w:pPr>
-          </w:p>
-          <w:p>
-            <w:pPr>
-              <w:jc w:val="center"/>
-              <w:rPr>
-                <w:sz w:val="20"/>
-                <w:szCs w:val="20"/>
-              </w:rPr>
-            </w:pPr>
-            <w:r>
-              <w:rPr>
-                <w:sz w:val="20"/>
-                <w:szCs w:val="20"/>
-              </w:rPr>
-              <w:t>NONE</w:t>
-            </w:r>
-          </w:p>
-          <w:p>
-            <w:pPr>
-              <w:jc w:val="center"/>
-              <w:rPr>
-                <w:b/>
-                <w:sz w:val="20"/>
-                <w:szCs w:val="20"/>
-              </w:rPr>
-            </w:pPr>
           </w:p>
           <w:p>
             <w:pPr>
@@ -1141,8 +1366,8 @@
         </w:tc>
         <w:tc>
           <w:tcPr>
-            <w:tcW w:w="4751" w:type="dxa"/>
-            <w:gridSpan w:val="4"/>
+            <w:tcW w:w="2375" w:type="dxa"/>
+            <w:gridSpan w:val="3"/>
             <w:vMerge/>
           </w:tcPr>
           <w:p>
@@ -1152,6 +1377,647 @@
                 <w:b/>
               </w:rPr>
             </w:pPr>
+          </w:p>
+        </w:tc>
+        <w:tc>
+          <w:tcPr>
+            <w:tcW w:w="2376" w:type="dxa"/>
+            <w:gridSpan w:val="2"/>
+            <w:vMerge/>
+          </w:tcPr>
+          <w:p>
+            <w:pPr>
+              <w:jc w:val="center"/>
+              <w:rPr>
+                <w:b/>
+              </w:rPr>
+            </w:pPr>
+          </w:p>
+        </w:tc>
+      </w:tr>
+      <w:tr>
+        <w:trPr>
+          <w:trHeight w:val="864"/>
+        </w:trPr>
+        <w:tc>
+          <w:tcPr>
+            <w:tcW w:w="2837" w:type="dxa"/>
+            <w:vAlign w:val="center"/>
+          </w:tcPr>
+          <w:p>
+            <w:pPr>
+              <w:jc w:val="center"/>
+              <w:rPr>
+                <w:b/>
+                <w:sz w:val="20"/>
+                <w:szCs w:val="20"/>
+              </w:rPr>
+            </w:pPr>
+            <w:r>
+              <w:rPr>
+                <w:b/>
+                <w:sz w:val="20"/>
+                <w:szCs w:val="20"/>
+              </w:rPr>
+              <w:t>DESIGN ENGINEER</w:t>
+            </w:r>
+          </w:p>
+        </w:tc>
+        <w:tc>
+          <w:tcPr>
+            <w:tcW w:w="1658" w:type="dxa"/>
+            <w:gridSpan w:val="2"/>
+            <w:vAlign w:val="center"/>
+          </w:tcPr>
+          <w:p>
+            <w:pPr>
+              <w:jc w:val="center"/>
+              <w:rPr>
+                <w:rFonts w:ascii="Vladimir Script" w:hAnsi="Vladimir Script"/>
+                <w:sz w:val="20"/>
+                <w:szCs w:val="20"/>
+              </w:rPr>
+            </w:pPr>
+            <w:r>
+              <w:rPr>
+                <w:rFonts w:ascii="Vladimir Script" w:hAnsi="Vladimir Script"/>
+                <w:sz w:val="20"/>
+                <w:szCs w:val="20"/>
+              </w:rPr>
+              <w:t>ROBERT ESPOSITO III</w:t>
+            </w:r>
+          </w:p>
+        </w:tc>
+        <w:tc>
+          <w:tcPr>
+            <w:tcW w:w="1099" w:type="dxa"/>
+            <w:vAlign w:val="center"/>
+          </w:tcPr>
+          <w:p>
+            <w:pPr>
+              <w:jc w:val="center"/>
+              <w:rPr>
+                <w:sz w:val="20"/>
+                <w:szCs w:val="20"/>
+              </w:rPr>
+            </w:pPr>
+            <w:r>
+              <w:rPr>
+                <w:sz w:val="20"/>
+                <w:szCs w:val="20"/>
+              </w:rPr>
+              <w:t>5/7/2018</w:t>
+            </w:r>
+          </w:p>
+        </w:tc>
+        <w:tc>
+          <w:tcPr>
+            <w:tcW w:w="2375" w:type="dxa"/>
+            <w:gridSpan w:val="3"/>
+            <w:vMerge/>
+          </w:tcPr>
+          <w:p>
+            <w:pPr>
+              <w:jc w:val="center"/>
+              <w:rPr>
+                <w:b/>
+              </w:rPr>
+            </w:pPr>
+          </w:p>
+        </w:tc>
+        <w:tc>
+          <w:tcPr>
+            <w:tcW w:w="2376" w:type="dxa"/>
+            <w:gridSpan w:val="2"/>
+            <w:vMerge/>
+          </w:tcPr>
+          <w:p>
+            <w:pPr>
+              <w:jc w:val="center"/>
+              <w:rPr>
+                <w:b/>
+              </w:rPr>
+            </w:pPr>
+          </w:p>
+        </w:tc>
+      </w:tr>
+      <w:tr>
+        <w:trPr>
+          <w:trHeight w:val="864"/>
+        </w:trPr>
+        <w:tc>
+          <w:tcPr>
+            <w:tcW w:w="2837" w:type="dxa"/>
+            <w:vAlign w:val="center"/>
+          </w:tcPr>
+          <w:p>
+            <w:pPr>
+              <w:jc w:val="center"/>
+              <w:rPr>
+                <w:b/>
+                <w:sz w:val="20"/>
+                <w:szCs w:val="20"/>
+              </w:rPr>
+            </w:pPr>
+            <w:r>
+              <w:rPr>
+                <w:b/>
+                <w:sz w:val="20"/>
+                <w:szCs w:val="20"/>
+              </w:rPr>
+              <w:t>PROCESS ENGINEER</w:t>
+            </w:r>
+          </w:p>
+        </w:tc>
+        <w:tc>
+          <w:tcPr>
+            <w:tcW w:w="1658" w:type="dxa"/>
+            <w:gridSpan w:val="2"/>
+            <w:vAlign w:val="center"/>
+          </w:tcPr>
+          <w:p>
+            <w:pPr>
+              <w:jc w:val="center"/>
+              <w:rPr>
+                <w:rFonts w:ascii="Vladimir Script" w:hAnsi="Vladimir Script"/>
+                <w:sz w:val="20"/>
+                <w:szCs w:val="20"/>
+              </w:rPr>
+            </w:pPr>
+            <w:r>
+              <w:rPr>
+                <w:rFonts w:ascii="Vladimir Script" w:hAnsi="Vladimir Script"/>
+                <w:sz w:val="20"/>
+                <w:szCs w:val="20"/>
+              </w:rPr>
+              <w:t>CHRITOPHER DINIS</w:t>
+            </w:r>
+          </w:p>
+        </w:tc>
+        <w:tc>
+          <w:tcPr>
+            <w:tcW w:w="1099" w:type="dxa"/>
+            <w:vAlign w:val="center"/>
+          </w:tcPr>
+          <w:p>
+            <w:pPr>
+              <w:jc w:val="center"/>
+            </w:pPr>
+            <w:r>
+              <w:rPr>
+                <w:sz w:val="20"/>
+                <w:szCs w:val="20"/>
+              </w:rPr>
+              <w:t>5/7/2018</w:t>
+            </w:r>
+          </w:p>
+        </w:tc>
+        <w:tc>
+          <w:tcPr>
+            <w:tcW w:w="2375" w:type="dxa"/>
+            <w:gridSpan w:val="3"/>
+            <w:vMerge/>
+          </w:tcPr>
+          <w:p>
+            <w:pPr>
+              <w:jc w:val="center"/>
+              <w:rPr>
+                <w:b/>
+              </w:rPr>
+            </w:pPr>
+          </w:p>
+        </w:tc>
+        <w:tc>
+          <w:tcPr>
+            <w:tcW w:w="2376" w:type="dxa"/>
+            <w:gridSpan w:val="2"/>
+            <w:vMerge/>
+          </w:tcPr>
+          <w:p>
+            <w:pPr>
+              <w:jc w:val="center"/>
+              <w:rPr>
+                <w:b/>
+              </w:rPr>
+            </w:pPr>
+          </w:p>
+        </w:tc>
+      </w:tr>
+      <w:tr>
+        <w:trPr>
+          <w:trHeight w:val="864"/>
+        </w:trPr>
+        <w:tc>
+          <w:tcPr>
+            <w:tcW w:w="2837" w:type="dxa"/>
+            <w:vAlign w:val="center"/>
+          </w:tcPr>
+          <w:p>
+            <w:pPr>
+              <w:jc w:val="center"/>
+              <w:rPr>
+                <w:b/>
+                <w:sz w:val="20"/>
+                <w:szCs w:val="20"/>
+              </w:rPr>
+            </w:pPr>
+            <w:r>
+              <w:rPr>
+                <w:b/>
+                <w:sz w:val="20"/>
+                <w:szCs w:val="20"/>
+              </w:rPr>
+              <w:t>COORDINATOR</w:t>
+            </w:r>
+          </w:p>
+        </w:tc>
+        <w:tc>
+          <w:tcPr>
+            <w:tcW w:w="1658" w:type="dxa"/>
+            <w:gridSpan w:val="2"/>
+            <w:vAlign w:val="center"/>
+          </w:tcPr>
+          <w:p>
+            <w:pPr>
+              <w:jc w:val="center"/>
+              <w:rPr>
+                <w:rFonts w:ascii="Vladimir Script" w:hAnsi="Vladimir Script"/>
+                <w:sz w:val="20"/>
+                <w:szCs w:val="20"/>
+              </w:rPr>
+            </w:pPr>
+            <w:r>
+              <w:rPr>
+                <w:rFonts w:ascii="Vladimir Script" w:hAnsi="Vladimir Script"/>
+                <w:sz w:val="20"/>
+                <w:szCs w:val="20"/>
+              </w:rPr>
+              <w:t>MARC CASTILLO</w:t>
+            </w:r>
+          </w:p>
+        </w:tc>
+        <w:tc>
+          <w:tcPr>
+            <w:tcW w:w="1099" w:type="dxa"/>
+            <w:vAlign w:val="center"/>
+          </w:tcPr>
+          <w:p>
+            <w:pPr>
+              <w:jc w:val="center"/>
+            </w:pPr>
+            <w:r>
+              <w:rPr>
+                <w:sz w:val="20"/>
+                <w:szCs w:val="20"/>
+              </w:rPr>
+              <w:t>5/7/2018</w:t>
+            </w:r>
+          </w:p>
+        </w:tc>
+        <w:tc>
+          <w:tcPr>
+            <w:tcW w:w="2375" w:type="dxa"/>
+            <w:gridSpan w:val="3"/>
+            <w:vMerge/>
+          </w:tcPr>
+          <w:p>
+            <w:pPr>
+              <w:jc w:val="center"/>
+              <w:rPr>
+                <w:b/>
+              </w:rPr>
+            </w:pPr>
+          </w:p>
+        </w:tc>
+        <w:tc>
+          <w:tcPr>
+            <w:tcW w:w="2376" w:type="dxa"/>
+            <w:gridSpan w:val="2"/>
+            <w:vMerge/>
+          </w:tcPr>
+          <w:p>
+            <w:pPr>
+              <w:jc w:val="center"/>
+              <w:rPr>
+                <w:b/>
+              </w:rPr>
+            </w:pPr>
+          </w:p>
+        </w:tc>
+      </w:tr>
+      <w:tr>
+        <w:trPr>
+          <w:trHeight w:val="864"/>
+        </w:trPr>
+        <w:tc>
+          <w:tcPr>
+            <w:tcW w:w="2837" w:type="dxa"/>
+            <w:vAlign w:val="center"/>
+          </w:tcPr>
+          <w:p>
+            <w:pPr>
+              <w:jc w:val="center"/>
+              <w:rPr>
+                <w:b/>
+                <w:sz w:val="20"/>
+                <w:szCs w:val="20"/>
+              </w:rPr>
+            </w:pPr>
+            <w:r>
+              <w:rPr>
+                <w:b/>
+                <w:sz w:val="20"/>
+                <w:szCs w:val="20"/>
+              </w:rPr>
+              <w:t>ARCHIVEST</w:t>
+            </w:r>
+          </w:p>
+        </w:tc>
+        <w:tc>
+          <w:tcPr>
+            <w:tcW w:w="1658" w:type="dxa"/>
+            <w:gridSpan w:val="2"/>
+            <w:vAlign w:val="center"/>
+          </w:tcPr>
+          <w:p>
+            <w:pPr>
+              <w:jc w:val="center"/>
+              <w:rPr>
+                <w:rFonts w:ascii="Vladimir Script" w:hAnsi="Vladimir Script"/>
+                <w:sz w:val="20"/>
+                <w:szCs w:val="20"/>
+              </w:rPr>
+            </w:pPr>
+            <w:r>
+              <w:rPr>
+                <w:rFonts w:ascii="Vladimir Script" w:hAnsi="Vladimir Script"/>
+                <w:sz w:val="20"/>
+                <w:szCs w:val="20"/>
+              </w:rPr>
+              <w:t>RENE GUEVARA</w:t>
+            </w:r>
+          </w:p>
+        </w:tc>
+        <w:tc>
+          <w:tcPr>
+            <w:tcW w:w="1099" w:type="dxa"/>
+            <w:vAlign w:val="center"/>
+          </w:tcPr>
+          <w:p>
+            <w:pPr>
+              <w:jc w:val="center"/>
+            </w:pPr>
+            <w:r>
+              <w:rPr>
+                <w:sz w:val="20"/>
+                <w:szCs w:val="20"/>
+              </w:rPr>
+              <w:t>5/7/2018</w:t>
+            </w:r>
+          </w:p>
+        </w:tc>
+        <w:tc>
+          <w:tcPr>
+            <w:tcW w:w="2375" w:type="dxa"/>
+            <w:gridSpan w:val="3"/>
+            <w:vMerge/>
+          </w:tcPr>
+          <w:p>
+            <w:pPr>
+              <w:jc w:val="center"/>
+              <w:rPr>
+                <w:b/>
+              </w:rPr>
+            </w:pPr>
+          </w:p>
+        </w:tc>
+        <w:tc>
+          <w:tcPr>
+            <w:tcW w:w="2376" w:type="dxa"/>
+            <w:gridSpan w:val="2"/>
+            <w:vMerge/>
+          </w:tcPr>
+          <w:p>
+            <w:pPr>
+              <w:jc w:val="center"/>
+              <w:rPr>
+                <w:b/>
+              </w:rPr>
+            </w:pPr>
+          </w:p>
+        </w:tc>
+      </w:tr>
+      <w:tr>
+        <w:trPr>
+          <w:trHeight w:val="864"/>
+        </w:trPr>
+        <w:tc>
+          <w:tcPr>
+            <w:tcW w:w="2837" w:type="dxa"/>
+            <w:vAlign w:val="center"/>
+          </w:tcPr>
+          <w:p>
+            <w:pPr>
+              <w:jc w:val="center"/>
+              <w:rPr>
+                <w:b/>
+                <w:sz w:val="20"/>
+                <w:szCs w:val="20"/>
+              </w:rPr>
+            </w:pPr>
+            <w:r>
+              <w:rPr>
+                <w:b/>
+                <w:sz w:val="20"/>
+                <w:szCs w:val="20"/>
+              </w:rPr>
+              <w:t>OTHER</w:t>
+            </w:r>
+          </w:p>
+        </w:tc>
+        <w:tc>
+          <w:tcPr>
+            <w:tcW w:w="1658" w:type="dxa"/>
+            <w:gridSpan w:val="2"/>
+            <w:vAlign w:val="center"/>
+          </w:tcPr>
+          <w:p>
+            <w:pPr>
+              <w:jc w:val="center"/>
+            </w:pPr>
+            <w:r>
+              <w:t>N/A</w:t>
+            </w:r>
+          </w:p>
+        </w:tc>
+        <w:tc>
+          <w:tcPr>
+            <w:tcW w:w="1099" w:type="dxa"/>
+            <w:vAlign w:val="center"/>
+          </w:tcPr>
+          <w:p>
+            <w:pPr>
+              <w:jc w:val="center"/>
+            </w:pPr>
+            <w:r>
+              <w:rPr>
+                <w:sz w:val="20"/>
+                <w:szCs w:val="20"/>
+              </w:rPr>
+              <w:t>5/7/2018</w:t>
+            </w:r>
+          </w:p>
+        </w:tc>
+        <w:tc>
+          <w:tcPr>
+            <w:tcW w:w="2375" w:type="dxa"/>
+            <w:gridSpan w:val="3"/>
+            <w:vMerge/>
+          </w:tcPr>
+          <w:p>
+            <w:pPr>
+              <w:jc w:val="center"/>
+              <w:rPr>
+                <w:b/>
+              </w:rPr>
+            </w:pPr>
+          </w:p>
+        </w:tc>
+        <w:tc>
+          <w:tcPr>
+            <w:tcW w:w="2376" w:type="dxa"/>
+            <w:gridSpan w:val="2"/>
+            <w:vMerge/>
+          </w:tcPr>
+          <w:p>
+            <w:pPr>
+              <w:jc w:val="center"/>
+              <w:rPr>
+                <w:b/>
+              </w:rPr>
+            </w:pPr>
+          </w:p>
+        </w:tc>
+      </w:tr>
+      <w:tr>
+        <w:trPr>
+          <w:trHeight w:val="864"/>
+        </w:trPr>
+        <w:tc>
+          <w:tcPr>
+            <w:tcW w:w="2837" w:type="dxa"/>
+            <w:vAlign w:val="center"/>
+          </w:tcPr>
+          <w:p>
+            <w:pPr>
+              <w:jc w:val="center"/>
+              <w:rPr>
+                <w:b/>
+                <w:sz w:val="20"/>
+                <w:szCs w:val="20"/>
+              </w:rPr>
+            </w:pPr>
+            <w:r>
+              <w:rPr>
+                <w:b/>
+                <w:sz w:val="20"/>
+                <w:szCs w:val="20"/>
+              </w:rPr>
+              <w:t>OTHER</w:t>
+            </w:r>
+          </w:p>
+        </w:tc>
+        <w:tc>
+          <w:tcPr>
+            <w:tcW w:w="1658" w:type="dxa"/>
+            <w:gridSpan w:val="2"/>
+            <w:vAlign w:val="center"/>
+          </w:tcPr>
+          <w:p>
+            <w:pPr>
+              <w:jc w:val="center"/>
+            </w:pPr>
+            <w:r>
+              <w:t>N/A</w:t>
+            </w:r>
+          </w:p>
+        </w:tc>
+        <w:tc>
+          <w:tcPr>
+            <w:tcW w:w="1099" w:type="dxa"/>
+            <w:vAlign w:val="center"/>
+          </w:tcPr>
+          <w:p>
+            <w:pPr>
+              <w:jc w:val="center"/>
+            </w:pPr>
+            <w:r>
+              <w:rPr>
+                <w:sz w:val="20"/>
+                <w:szCs w:val="20"/>
+              </w:rPr>
+              <w:t>5/7/2018</w:t>
+            </w:r>
+          </w:p>
+        </w:tc>
+        <w:tc>
+          <w:tcPr>
+            <w:tcW w:w="2375" w:type="dxa"/>
+            <w:gridSpan w:val="3"/>
+            <w:vMerge/>
+          </w:tcPr>
+          <w:p>
+            <w:pPr>
+              <w:jc w:val="center"/>
+              <w:rPr>
+                <w:b/>
+              </w:rPr>
+            </w:pPr>
+          </w:p>
+        </w:tc>
+        <w:tc>
+          <w:tcPr>
+            <w:tcW w:w="2376" w:type="dxa"/>
+            <w:gridSpan w:val="2"/>
+            <w:vMerge/>
+          </w:tcPr>
+          <w:p>
+            <w:pPr>
+              <w:jc w:val="center"/>
+              <w:rPr>
+                <w:b/>
+              </w:rPr>
+            </w:pPr>
+          </w:p>
+        </w:tc>
+      </w:tr>
+      <w:tr>
+        <w:trPr>
+          <w:trHeight w:val="323"/>
+        </w:trPr>
+        <w:tc>
+          <w:tcPr>
+            <w:tcW w:w="10345" w:type="dxa"/>
+            <w:gridSpan w:val="9"/>
+            <w:vAlign w:val="center"/>
+          </w:tcPr>
+          <w:p>
+            <w:pPr>
+              <w:jc w:val="center"/>
+              <w:rPr>
+                <w:b/>
+                <w:sz w:val="20"/>
+                <w:szCs w:val="20"/>
+              </w:rPr>
+            </w:pPr>
+            <w:r>
+              <w:rPr>
+                <w:b/>
+                <w:sz w:val="20"/>
+                <w:szCs w:val="20"/>
+              </w:rPr>
+              <w:t>NOTIFICATION SIGNATURES</w:t>
+            </w:r>
           </w:p>
         </w:tc>
       </w:tr>
@@ -1161,563 +2027,6 @@
         </w:trPr>
         <w:tc>
           <w:tcPr>
-            <w:tcW w:w="2837" w:type="dxa"/>
-            <w:vAlign w:val="center"/>
-          </w:tcPr>
-          <w:p>
-            <w:pPr>
-              <w:jc w:val="center"/>
-              <w:rPr>
-                <w:b/>
-                <w:sz w:val="20"/>
-                <w:szCs w:val="20"/>
-              </w:rPr>
-            </w:pPr>
-            <w:r>
-              <w:rPr>
-                <w:b/>
-                <w:sz w:val="20"/>
-                <w:szCs w:val="20"/>
-              </w:rPr>
-              <w:t>DESIGN ENGINEER</w:t>
-            </w:r>
-          </w:p>
-        </w:tc>
-        <w:tc>
-          <w:tcPr>
-            <w:tcW w:w="1658" w:type="dxa"/>
-            <w:gridSpan w:val="2"/>
-            <w:vAlign w:val="center"/>
-          </w:tcPr>
-          <w:p>
-            <w:pPr>
-              <w:jc w:val="center"/>
-              <w:rPr>
-                <w:rFonts w:ascii="Vladimir Script" w:hAnsi="Vladimir Script"/>
-                <w:sz w:val="20"/>
-                <w:szCs w:val="20"/>
-              </w:rPr>
-            </w:pPr>
-            <w:r>
-              <w:rPr>
-                <w:rFonts w:ascii="Vladimir Script" w:hAnsi="Vladimir Script"/>
-                <w:sz w:val="20"/>
-                <w:szCs w:val="20"/>
-              </w:rPr>
-              <w:t>ROBERT ESPOSITO III</w:t>
-            </w:r>
-          </w:p>
-        </w:tc>
-        <w:tc>
-          <w:tcPr>
-            <w:tcW w:w="1099" w:type="dxa"/>
-            <w:vAlign w:val="center"/>
-          </w:tcPr>
-          <w:p>
-            <w:pPr>
-              <w:jc w:val="center"/>
-              <w:rPr>
-                <w:sz w:val="20"/>
-                <w:szCs w:val="20"/>
-              </w:rPr>
-            </w:pPr>
-            <w:r>
-              <w:rPr>
-                <w:sz w:val="20"/>
-                <w:szCs w:val="20"/>
-              </w:rPr>
-              <w:t>5</w:t>
-            </w:r>
-            <w:r>
-              <w:rPr>
-                <w:sz w:val="20"/>
-                <w:szCs w:val="20"/>
-              </w:rPr>
-              <w:t>/</w:t>
-            </w:r>
-            <w:r>
-              <w:rPr>
-                <w:sz w:val="20"/>
-                <w:szCs w:val="20"/>
-              </w:rPr>
-              <w:t>7</w:t>
-            </w:r>
-            <w:r>
-              <w:rPr>
-                <w:sz w:val="20"/>
-                <w:szCs w:val="20"/>
-              </w:rPr>
-              <w:t>/2018</w:t>
-            </w:r>
-          </w:p>
-        </w:tc>
-        <w:tc>
-          <w:tcPr>
-            <w:tcW w:w="4751" w:type="dxa"/>
-            <w:gridSpan w:val="4"/>
-            <w:vMerge/>
-          </w:tcPr>
-          <w:p>
-            <w:pPr>
-              <w:jc w:val="center"/>
-              <w:rPr>
-                <w:b/>
-              </w:rPr>
-            </w:pPr>
-          </w:p>
-        </w:tc>
-      </w:tr>
-      <w:tr>
-        <w:trPr>
-          <w:trHeight w:val="576"/>
-        </w:trPr>
-        <w:tc>
-          <w:tcPr>
-            <w:tcW w:w="2837" w:type="dxa"/>
-            <w:vAlign w:val="center"/>
-          </w:tcPr>
-          <w:p>
-            <w:pPr>
-              <w:jc w:val="center"/>
-              <w:rPr>
-                <w:b/>
-                <w:sz w:val="20"/>
-                <w:szCs w:val="20"/>
-              </w:rPr>
-            </w:pPr>
-            <w:r>
-              <w:rPr>
-                <w:b/>
-                <w:sz w:val="20"/>
-                <w:szCs w:val="20"/>
-              </w:rPr>
-              <w:t>PROCESS ENGINEER</w:t>
-            </w:r>
-          </w:p>
-        </w:tc>
-        <w:tc>
-          <w:tcPr>
-            <w:tcW w:w="1658" w:type="dxa"/>
-            <w:gridSpan w:val="2"/>
-            <w:vAlign w:val="center"/>
-          </w:tcPr>
-          <w:p>
-            <w:pPr>
-              <w:jc w:val="center"/>
-              <w:rPr>
-                <w:rFonts w:ascii="Vladimir Script" w:hAnsi="Vladimir Script"/>
-                <w:sz w:val="20"/>
-                <w:szCs w:val="20"/>
-              </w:rPr>
-            </w:pPr>
-            <w:r>
-              <w:rPr>
-                <w:rFonts w:ascii="Vladimir Script" w:hAnsi="Vladimir Script"/>
-                <w:sz w:val="20"/>
-                <w:szCs w:val="20"/>
-              </w:rPr>
-              <w:t>CHRITOPHER DINIS</w:t>
-            </w:r>
-          </w:p>
-        </w:tc>
-        <w:tc>
-          <w:tcPr>
-            <w:tcW w:w="1099" w:type="dxa"/>
-            <w:vAlign w:val="center"/>
-          </w:tcPr>
-          <w:p>
-            <w:pPr>
-              <w:jc w:val="center"/>
-            </w:pPr>
-            <w:r>
-              <w:rPr>
-                <w:sz w:val="20"/>
-                <w:szCs w:val="20"/>
-              </w:rPr>
-              <w:t>5/7/2018</w:t>
-            </w:r>
-          </w:p>
-        </w:tc>
-        <w:tc>
-          <w:tcPr>
-            <w:tcW w:w="4751" w:type="dxa"/>
-            <w:gridSpan w:val="4"/>
-            <w:vMerge/>
-          </w:tcPr>
-          <w:p>
-            <w:pPr>
-              <w:jc w:val="center"/>
-              <w:rPr>
-                <w:b/>
-              </w:rPr>
-            </w:pPr>
-          </w:p>
-        </w:tc>
-      </w:tr>
-      <w:tr>
-        <w:trPr>
-          <w:trHeight w:val="576"/>
-        </w:trPr>
-        <w:tc>
-          <w:tcPr>
-            <w:tcW w:w="2837" w:type="dxa"/>
-            <w:vAlign w:val="center"/>
-          </w:tcPr>
-          <w:p>
-            <w:pPr>
-              <w:jc w:val="center"/>
-              <w:rPr>
-                <w:b/>
-                <w:sz w:val="20"/>
-                <w:szCs w:val="20"/>
-              </w:rPr>
-            </w:pPr>
-            <w:r>
-              <w:rPr>
-                <w:b/>
-                <w:sz w:val="20"/>
-                <w:szCs w:val="20"/>
-              </w:rPr>
-              <w:t>COORDINATOR</w:t>
-            </w:r>
-          </w:p>
-        </w:tc>
-        <w:tc>
-          <w:tcPr>
-            <w:tcW w:w="1658" w:type="dxa"/>
-            <w:gridSpan w:val="2"/>
-            <w:vAlign w:val="center"/>
-          </w:tcPr>
-          <w:p>
-            <w:pPr>
-              <w:jc w:val="center"/>
-              <w:rPr>
-                <w:rFonts w:ascii="Vladimir Script" w:hAnsi="Vladimir Script"/>
-                <w:sz w:val="20"/>
-                <w:szCs w:val="20"/>
-              </w:rPr>
-            </w:pPr>
-            <w:r>
-              <w:rPr>
-                <w:rFonts w:ascii="Vladimir Script" w:hAnsi="Vladimir Script"/>
-                <w:sz w:val="20"/>
-                <w:szCs w:val="20"/>
-              </w:rPr>
-              <w:t>MARC CASTILLO</w:t>
-            </w:r>
-          </w:p>
-        </w:tc>
-        <w:tc>
-          <w:tcPr>
-            <w:tcW w:w="1099" w:type="dxa"/>
-            <w:vAlign w:val="center"/>
-          </w:tcPr>
-          <w:p>
-            <w:pPr>
-              <w:jc w:val="center"/>
-            </w:pPr>
-            <w:r>
-              <w:rPr>
-                <w:sz w:val="20"/>
-                <w:szCs w:val="20"/>
-              </w:rPr>
-              <w:t>5/7/2018</w:t>
-            </w:r>
-          </w:p>
-        </w:tc>
-        <w:tc>
-          <w:tcPr>
-            <w:tcW w:w="4751" w:type="dxa"/>
-            <w:gridSpan w:val="4"/>
-            <w:vMerge/>
-          </w:tcPr>
-          <w:p>
-            <w:pPr>
-              <w:jc w:val="center"/>
-              <w:rPr>
-                <w:b/>
-              </w:rPr>
-            </w:pPr>
-          </w:p>
-        </w:tc>
-      </w:tr>
-      <w:tr>
-        <w:trPr>
-          <w:trHeight w:val="576"/>
-        </w:trPr>
-        <w:tc>
-          <w:tcPr>
-            <w:tcW w:w="2837" w:type="dxa"/>
-            <w:vAlign w:val="center"/>
-          </w:tcPr>
-          <w:p>
-            <w:pPr>
-              <w:jc w:val="center"/>
-              <w:rPr>
-                <w:b/>
-                <w:sz w:val="20"/>
-                <w:szCs w:val="20"/>
-              </w:rPr>
-            </w:pPr>
-            <w:r>
-              <w:rPr>
-                <w:b/>
-                <w:sz w:val="20"/>
-                <w:szCs w:val="20"/>
-              </w:rPr>
-              <w:t>ARCHIVEST</w:t>
-            </w:r>
-          </w:p>
-        </w:tc>
-        <w:tc>
-          <w:tcPr>
-            <w:tcW w:w="1658" w:type="dxa"/>
-            <w:gridSpan w:val="2"/>
-            <w:vAlign w:val="center"/>
-          </w:tcPr>
-          <w:p>
-            <w:pPr>
-              <w:jc w:val="center"/>
-              <w:rPr>
-                <w:rFonts w:ascii="Vladimir Script" w:hAnsi="Vladimir Script"/>
-                <w:sz w:val="20"/>
-                <w:szCs w:val="20"/>
-              </w:rPr>
-            </w:pPr>
-            <w:r>
-              <w:rPr>
-                <w:rFonts w:ascii="Vladimir Script" w:hAnsi="Vladimir Script"/>
-                <w:sz w:val="20"/>
-                <w:szCs w:val="20"/>
-              </w:rPr>
-              <w:t>RENE GUEVARA</w:t>
-            </w:r>
-          </w:p>
-        </w:tc>
-        <w:tc>
-          <w:tcPr>
-            <w:tcW w:w="1099" w:type="dxa"/>
-            <w:vAlign w:val="center"/>
-          </w:tcPr>
-          <w:p>
-            <w:pPr>
-              <w:jc w:val="center"/>
-            </w:pPr>
-            <w:r>
-              <w:rPr>
-                <w:sz w:val="20"/>
-                <w:szCs w:val="20"/>
-              </w:rPr>
-              <w:t>5/7/2018</w:t>
-            </w:r>
-          </w:p>
-        </w:tc>
-        <w:tc>
-          <w:tcPr>
-            <w:tcW w:w="4751" w:type="dxa"/>
-            <w:gridSpan w:val="4"/>
-            <w:vMerge/>
-          </w:tcPr>
-          <w:p>
-            <w:pPr>
-              <w:jc w:val="center"/>
-              <w:rPr>
-                <w:b/>
-              </w:rPr>
-            </w:pPr>
-          </w:p>
-        </w:tc>
-      </w:tr>
-      <w:tr>
-        <w:trPr>
-          <w:trHeight w:val="576"/>
-        </w:trPr>
-        <w:tc>
-          <w:tcPr>
-            <w:tcW w:w="2837" w:type="dxa"/>
-            <w:vAlign w:val="center"/>
-          </w:tcPr>
-          <w:p>
-            <w:pPr>
-              <w:jc w:val="center"/>
-              <w:rPr>
-                <w:b/>
-                <w:sz w:val="20"/>
-                <w:szCs w:val="20"/>
-              </w:rPr>
-            </w:pPr>
-            <w:r>
-              <w:rPr>
-                <w:b/>
-                <w:sz w:val="20"/>
-                <w:szCs w:val="20"/>
-              </w:rPr>
-              <w:t>OTHER</w:t>
-            </w:r>
-          </w:p>
-        </w:tc>
-        <w:tc>
-          <w:tcPr>
-            <w:tcW w:w="1658" w:type="dxa"/>
-            <w:gridSpan w:val="2"/>
-            <w:vAlign w:val="center"/>
-          </w:tcPr>
-          <w:p>
-            <w:pPr>
-              <w:jc w:val="center"/>
-            </w:pPr>
-            <w:r>
-              <w:t>N/A</w:t>
-            </w:r>
-          </w:p>
-        </w:tc>
-        <w:tc>
-          <w:tcPr>
-            <w:tcW w:w="1099" w:type="dxa"/>
-            <w:vAlign w:val="center"/>
-          </w:tcPr>
-          <w:p>
-            <w:pPr>
-              <w:jc w:val="center"/>
-            </w:pPr>
-            <w:r>
-              <w:rPr>
-                <w:sz w:val="20"/>
-                <w:szCs w:val="20"/>
-              </w:rPr>
-              <w:t>5/7/2018</w:t>
-            </w:r>
-          </w:p>
-        </w:tc>
-        <w:tc>
-          <w:tcPr>
-            <w:tcW w:w="4751" w:type="dxa"/>
-            <w:gridSpan w:val="4"/>
-            <w:vMerge/>
-          </w:tcPr>
-          <w:p>
-            <w:pPr>
-              <w:jc w:val="center"/>
-              <w:rPr>
-                <w:b/>
-              </w:rPr>
-            </w:pPr>
-          </w:p>
-        </w:tc>
-      </w:tr>
-      <w:tr>
-        <w:trPr>
-          <w:trHeight w:val="576"/>
-        </w:trPr>
-        <w:tc>
-          <w:tcPr>
-            <w:tcW w:w="2837" w:type="dxa"/>
-            <w:vAlign w:val="center"/>
-          </w:tcPr>
-          <w:p>
-            <w:pPr>
-              <w:jc w:val="center"/>
-              <w:rPr>
-                <w:b/>
-                <w:sz w:val="20"/>
-                <w:szCs w:val="20"/>
-              </w:rPr>
-            </w:pPr>
-            <w:r>
-              <w:rPr>
-                <w:b/>
-                <w:sz w:val="20"/>
-                <w:szCs w:val="20"/>
-              </w:rPr>
-              <w:t>OTHER</w:t>
-            </w:r>
-          </w:p>
-        </w:tc>
-        <w:tc>
-          <w:tcPr>
-            <w:tcW w:w="1658" w:type="dxa"/>
-            <w:gridSpan w:val="2"/>
-            <w:vAlign w:val="center"/>
-          </w:tcPr>
-          <w:p>
-            <w:pPr>
-              <w:jc w:val="center"/>
-            </w:pPr>
-            <w:r>
-              <w:t>N/A</w:t>
-            </w:r>
-          </w:p>
-        </w:tc>
-        <w:tc>
-          <w:tcPr>
-            <w:tcW w:w="1099" w:type="dxa"/>
-            <w:vAlign w:val="center"/>
-          </w:tcPr>
-          <w:p>
-            <w:pPr>
-              <w:jc w:val="center"/>
-            </w:pPr>
-            <w:r>
-              <w:rPr>
-                <w:sz w:val="20"/>
-                <w:szCs w:val="20"/>
-              </w:rPr>
-              <w:t>5/7/2018</w:t>
-            </w:r>
-          </w:p>
-        </w:tc>
-        <w:tc>
-          <w:tcPr>
-            <w:tcW w:w="4751" w:type="dxa"/>
-            <w:gridSpan w:val="4"/>
-            <w:vMerge/>
-          </w:tcPr>
-          <w:p>
-            <w:pPr>
-              <w:jc w:val="center"/>
-              <w:rPr>
-                <w:b/>
-              </w:rPr>
-            </w:pPr>
-          </w:p>
-        </w:tc>
-      </w:tr>
-      <w:tr>
-        <w:trPr>
-          <w:trHeight w:val="323"/>
-        </w:trPr>
-        <w:tc>
-          <w:tcPr>
-            <w:tcW w:w="10345" w:type="dxa"/>
-            <w:gridSpan w:val="8"/>
-            <w:vAlign w:val="center"/>
-          </w:tcPr>
-          <w:p>
-            <w:pPr>
-              <w:jc w:val="center"/>
-              <w:rPr>
-                <w:b/>
-                <w:sz w:val="20"/>
-                <w:szCs w:val="20"/>
-              </w:rPr>
-            </w:pPr>
-            <w:r>
-              <w:rPr>
-                <w:b/>
-                <w:sz w:val="20"/>
-                <w:szCs w:val="20"/>
-              </w:rPr>
-              <w:t>NOTIFICATION SIGNATURES</w:t>
-            </w:r>
-          </w:p>
-        </w:tc>
-      </w:tr>
-      <w:tr>
-        <w:trPr>
-          <w:trHeight w:val="576"/>
-        </w:trPr>
-        <w:tc>
-          <w:tcPr>
             <w:tcW w:w="3456" w:type="dxa"/>
             <w:gridSpan w:val="2"/>
           </w:tcPr>
@@ -1801,7 +2110,7 @@
         <w:tc>
           <w:tcPr>
             <w:tcW w:w="3433" w:type="dxa"/>
-            <w:gridSpan w:val="3"/>
+            <w:gridSpan w:val="4"/>
           </w:tcPr>
           <w:p>
             <w:pPr>
@@ -1847,8 +2156,6 @@
           <w:b/>
         </w:rPr>
       </w:pPr>
-      <w:bookmarkStart w:id="0" w:name="_GoBack"/>
-      <w:bookmarkEnd w:id="0"/>
       <w:r>
         <w:rPr>
           <w:b/>
@@ -1864,10 +2171,10 @@
       </w:pPr>
     </w:p>
     <w:p/>
-    <w:p/>
-    <w:p/>
-    <w:p/>
-    <w:p/>
+    <w:p>
+      <w:bookmarkStart w:id="0" w:name="_GoBack"/>
+      <w:bookmarkEnd w:id="0"/>
+    </w:p>
     <w:sectPr>
       <w:headerReference w:type="default" r:id="rId7"/>
       <w:footerReference w:type="default" r:id="rId8"/>
@@ -2909,7 +3216,7 @@
 </file>
 
 <file path=customXml/itemProps1.xml><?xml version="1.0" encoding="utf-8"?>
-<ds:datastoreItem xmlns:ds="http://schemas.openxmlformats.org/officeDocument/2006/customXml" ds:itemID="{8D8C09AD-3FED-4011-90A2-FCCAA7F87C5C}">
+<ds:datastoreItem xmlns:ds="http://schemas.openxmlformats.org/officeDocument/2006/customXml" ds:itemID="{0BA0AE6E-E0FE-4719-B3E0-0CBE081F569A}">
   <ds:schemaRefs>
     <ds:schemaRef ds:uri="http://schemas.openxmlformats.org/officeDocument/2006/bibliography"/>
   </ds:schemaRefs>

</xml_diff>